<commit_message>
added all of courtnie's references and Carlos' comparison tables
</commit_message>
<xml_diff>
--- a/ResearchMaterials/references court.docx
+++ b/ResearchMaterials/references court.docx
@@ -1388,8 +1388,6 @@
         </w:rPr>
         <w:t>Teel, John</w:t>
       </w:r>
-      <w:bookmarkStart w:id="0" w:name="_GoBack"/>
-      <w:bookmarkEnd w:id="0"/>
       <w:r>
         <w:rPr>
           <w:rFonts w:ascii="Helvetica Neue" w:eastAsia="Times New Roman" w:hAnsi="Helvetica Neue" w:cs="Times New Roman"/>
@@ -1525,6 +1523,7 @@
           <w:color w:val="000000"/>
           <w:sz w:val="21"/>
           <w:szCs w:val="21"/>
+          <w:highlight w:val="yellow"/>
           <w:shd w:val="clear" w:color="auto" w:fill="F1F4F5"/>
           <w:lang w:val="nl-NL"/>
         </w:rPr>
@@ -1538,9 +1537,24 @@
           <w:color w:val="000000"/>
           <w:sz w:val="21"/>
           <w:szCs w:val="21"/>
+          <w:highlight w:val="yellow"/>
           <w:lang w:val="nl-NL"/>
         </w:rPr>
-        <w:t>BC546/547/548/549/550</w:t>
+        <w:t>BC546</w:t>
+      </w:r>
+      <w:bookmarkStart w:id="0" w:name="_GoBack"/>
+      <w:bookmarkEnd w:id="0"/>
+      <w:r>
+        <w:rPr>
+          <w:rFonts w:ascii="Helvetica Neue" w:eastAsia="Times New Roman" w:hAnsi="Helvetica Neue" w:cs="Times New Roman"/>
+          <w:i/>
+          <w:iCs/>
+          <w:color w:val="000000"/>
+          <w:sz w:val="21"/>
+          <w:szCs w:val="21"/>
+          <w:lang w:val="nl-NL"/>
+        </w:rPr>
+        <w:t>/547/548/549/550</w:t>
       </w:r>
       <w:r>
         <w:rPr>
@@ -1595,7 +1609,28 @@
           <w:szCs w:val="21"/>
           <w:shd w:val="clear" w:color="auto" w:fill="F1F4F5"/>
         </w:rPr>
-        <w:t>Stmicroelectronics</w:t>
+        <w:t>S</w:t>
+      </w:r>
+      <w:r>
+        <w:rPr>
+          <w:rFonts w:ascii="Helvetica Neue" w:eastAsia="Times New Roman" w:hAnsi="Helvetica Neue" w:cs="Times New Roman"/>
+          <w:color w:val="000000"/>
+          <w:sz w:val="21"/>
+          <w:szCs w:val="21"/>
+          <w:highlight w:val="yellow"/>
+          <w:shd w:val="clear" w:color="auto" w:fill="F1F4F5"/>
+        </w:rPr>
+        <w:t>tmicroelectr</w:t>
+      </w:r>
+      <w:r>
+        <w:rPr>
+          <w:rFonts w:ascii="Helvetica Neue" w:eastAsia="Times New Roman" w:hAnsi="Helvetica Neue" w:cs="Times New Roman"/>
+          <w:color w:val="000000"/>
+          <w:sz w:val="21"/>
+          <w:szCs w:val="21"/>
+          <w:shd w:val="clear" w:color="auto" w:fill="F1F4F5"/>
+        </w:rPr>
+        <w:t>onics</w:t>
       </w:r>
       <w:proofErr w:type="spellEnd"/>
       <w:r>
@@ -1714,7 +1749,28 @@
           <w:szCs w:val="21"/>
           <w:shd w:val="clear" w:color="auto" w:fill="F1F4F5"/>
         </w:rPr>
-        <w:t>"General Purpose Glass Stopcocks." (</w:t>
+        <w:t>"</w:t>
+      </w:r>
+      <w:r>
+        <w:rPr>
+          <w:rFonts w:ascii="Helvetica Neue" w:eastAsia="Times New Roman" w:hAnsi="Helvetica Neue" w:cs="Times New Roman"/>
+          <w:color w:val="000000"/>
+          <w:sz w:val="21"/>
+          <w:szCs w:val="21"/>
+          <w:highlight w:val="yellow"/>
+          <w:shd w:val="clear" w:color="auto" w:fill="F1F4F5"/>
+        </w:rPr>
+        <w:t xml:space="preserve">General Purpose </w:t>
+      </w:r>
+      <w:r>
+        <w:rPr>
+          <w:rFonts w:ascii="Helvetica Neue" w:eastAsia="Times New Roman" w:hAnsi="Helvetica Neue" w:cs="Times New Roman"/>
+          <w:color w:val="000000"/>
+          <w:sz w:val="21"/>
+          <w:szCs w:val="21"/>
+          <w:shd w:val="clear" w:color="auto" w:fill="F1F4F5"/>
+        </w:rPr>
+        <w:t>Glass Stopcocks." (</w:t>
       </w:r>
       <w:proofErr w:type="spellStart"/>
       <w:r>
@@ -1799,6 +1855,7 @@
           <w:color w:val="000000"/>
           <w:sz w:val="21"/>
           <w:szCs w:val="21"/>
+          <w:highlight w:val="yellow"/>
           <w:shd w:val="clear" w:color="auto" w:fill="F1F4F5"/>
           <w:lang w:val="fr-FR"/>
         </w:rPr>
@@ -1812,6 +1869,7 @@
           <w:color w:val="000000"/>
           <w:sz w:val="21"/>
           <w:szCs w:val="21"/>
+          <w:highlight w:val="yellow"/>
           <w:shd w:val="clear" w:color="auto" w:fill="F1F4F5"/>
           <w:lang w:val="fr-FR"/>
         </w:rPr>
@@ -1824,6 +1882,7 @@
           <w:color w:val="000000"/>
           <w:sz w:val="21"/>
           <w:szCs w:val="21"/>
+          <w:highlight w:val="yellow"/>
           <w:shd w:val="clear" w:color="auto" w:fill="F1F4F5"/>
           <w:lang w:val="fr-FR"/>
         </w:rPr>

</xml_diff>